<commit_message>
Update t sequence Diagrams
</commit_message>
<xml_diff>
--- a/Assignments/SequenceDiagrams/SequenceDiagramsSubmit.docx
+++ b/Assignments/SequenceDiagrams/SequenceDiagramsSubmit.docx
@@ -17,6 +17,15 @@
         </w:rPr>
         <w:t>Familiarity Review Template</w:t>
       </w:r>
+      <w:r>
+        <w:rPr>
+          <w:b/>
+          <w:sz w:val="32"/>
+        </w:rPr>
+        <w:t xml:space="preserve"> V.2</w:t>
+      </w:r>
+      <w:bookmarkStart w:id="0" w:name="_GoBack"/>
+      <w:bookmarkEnd w:id="0"/>
     </w:p>
     <w:p/>
     <w:p>
@@ -52,13 +61,7 @@
         <w:t xml:space="preserve"> </w:t>
       </w:r>
       <w:r>
-        <w:t>11</w:t>
-      </w:r>
-      <w:r>
-        <w:t>/</w:t>
-      </w:r>
-      <w:r>
-        <w:t>16</w:t>
+        <w:t>12/1</w:t>
       </w:r>
     </w:p>
     <w:p>
@@ -154,15 +157,7 @@
         <w:rPr>
           <w:sz w:val="28"/>
         </w:rPr>
-        <w:t>Summary: I</w:t>
-      </w:r>
-      <w:bookmarkStart w:id="0" w:name="_GoBack"/>
-      <w:bookmarkEnd w:id="0"/>
-      <w:r>
-        <w:rPr>
-          <w:sz w:val="28"/>
-        </w:rPr>
-        <w:t>t’s the diagram that shows interactions between user and object/program.</w:t>
+        <w:t>Summary: It’s the diagram that shows interactions between user and object/program.</w:t>
       </w:r>
     </w:p>
     <w:p/>

</xml_diff>